<commit_message>
change projects and docs
</commit_message>
<xml_diff>
--- a/документы/КП Техническое задание Ефремова.docx
+++ b/документы/КП Техническое задание Ефремова.docx
@@ -5,10 +5,15 @@
     <w:p>
       <w:pPr>
         <w:pStyle w:val="1"/>
-        <w:jc w:val="both"/>
-      </w:pPr>
-      <w:r>
-        <w:t>Техническое задание</w:t>
+      </w:pPr>
+      <w:r>
+        <w:t>Техническое</w:t>
+      </w:r>
+      <w:r>
+        <w:t xml:space="preserve"> </w:t>
+      </w:r>
+      <w:r>
+        <w:t>задание</w:t>
       </w:r>
     </w:p>
     <w:p>
@@ -18,97 +23,83 @@
           <w:b/>
         </w:rPr>
       </w:pPr>
+    </w:p>
+    <w:p>
+      <w:pPr>
+        <w:pStyle w:val="1"/>
+      </w:pPr>
+      <w:r>
+        <w:t xml:space="preserve">Технические </w:t>
+      </w:r>
+      <w:r>
+        <w:t>требования</w:t>
+      </w:r>
     </w:p>
     <w:p>
       <w:pPr>
         <w:spacing w:after="360"/>
         <w:ind w:right="360" w:firstLine="0"/>
+      </w:pPr>
+      <w:r>
         <w:rPr>
           <w:b/>
         </w:rPr>
+        <w:t>Наименование работы:</w:t>
+      </w:r>
+      <w:r>
+        <w:t xml:space="preserve"> Создание базы данных «Учёт расчетов за проживание в общежитии».</w:t>
+      </w:r>
+    </w:p>
+    <w:p>
+      <w:pPr>
+        <w:spacing w:after="360"/>
+        <w:ind w:right="360" w:firstLine="0"/>
       </w:pPr>
       <w:r>
         <w:rPr>
           <w:b/>
         </w:rPr>
-        <w:t>Технические требования</w:t>
-      </w:r>
-    </w:p>
-    <w:p>
-      <w:pPr>
-        <w:spacing w:before="360" w:after="360"/>
+        <w:t>Назначение разработки:</w:t>
+      </w:r>
+      <w:r>
+        <w:t xml:space="preserve"> Автоматизированная информационная система «Учёт расчетов за проживание в общежитии» предназначена для обобщения информации об общежитии, о людях, и финансах общежития.</w:t>
+      </w:r>
+    </w:p>
+    <w:p>
+      <w:pPr>
+        <w:spacing w:after="360"/>
         <w:ind w:right="360" w:firstLine="0"/>
       </w:pPr>
       <w:r>
-        <w:rPr>
-          <w:b/>
-        </w:rPr>
-        <w:t>Наименование работы:</w:t>
-      </w:r>
-      <w:r>
-        <w:t xml:space="preserve"> Создание базы данных «Учёт расчетов за проживание в общежитии».</w:t>
-      </w:r>
-    </w:p>
-    <w:p>
-      <w:pPr>
-        <w:spacing w:before="360" w:after="360"/>
+        <w:t>Пользователи программы выступают «Администраторы» и «Коменданты общежития».</w:t>
+      </w:r>
+    </w:p>
+    <w:p>
+      <w:pPr>
+        <w:pStyle w:val="1"/>
+      </w:pPr>
+      <w:r>
+        <w:t xml:space="preserve">Требования к </w:t>
+      </w:r>
+      <w:r>
+        <w:t>программе</w:t>
+      </w:r>
+    </w:p>
+    <w:p>
+      <w:pPr>
+        <w:pStyle w:val="1"/>
+      </w:pPr>
+      <w:r>
+        <w:t>Требования к функциональным характеристикам</w:t>
+      </w:r>
+    </w:p>
+    <w:p/>
+    <w:p>
+      <w:pPr>
+        <w:spacing w:after="360"/>
         <w:ind w:right="360" w:firstLine="0"/>
       </w:pPr>
       <w:r>
-        <w:rPr>
-          <w:b/>
-        </w:rPr>
-        <w:t>Назначение разработки:</w:t>
-      </w:r>
-      <w:r>
-        <w:t xml:space="preserve"> Автоматизированная информационная система «Учёт расчетов за проживание в общежитии» предназначена для обобщения информации об общежитии, о людях, и финансах общежития.</w:t>
-      </w:r>
-    </w:p>
-    <w:p>
-      <w:pPr>
-        <w:spacing w:before="360" w:after="360"/>
-        <w:ind w:right="360" w:firstLine="0"/>
-      </w:pPr>
-      <w:r>
-        <w:t>Пользователи программы выступают «Администраторы» и «Коменданты общежития».</w:t>
-      </w:r>
-    </w:p>
-    <w:p>
-      <w:pPr>
-        <w:spacing w:before="360" w:after="360"/>
-        <w:ind w:right="360" w:firstLine="0"/>
-        <w:rPr>
-          <w:b/>
-        </w:rPr>
-      </w:pPr>
-      <w:r>
-        <w:rPr>
-          <w:b/>
-        </w:rPr>
-        <w:t>Требования к программе</w:t>
-      </w:r>
-    </w:p>
-    <w:p>
-      <w:pPr>
-        <w:spacing w:before="360" w:after="360"/>
-        <w:ind w:right="360" w:firstLine="0"/>
-        <w:rPr>
-          <w:b/>
-        </w:rPr>
-      </w:pPr>
-      <w:r>
-        <w:rPr>
-          <w:b/>
-        </w:rPr>
-        <w:t>Требования к функциональным характеристикам</w:t>
-      </w:r>
-    </w:p>
-    <w:p>
-      <w:pPr>
-        <w:spacing w:before="360" w:after="360"/>
-        <w:ind w:right="360" w:firstLine="0"/>
-      </w:pPr>
-      <w:r>
         <w:t>Автоматизированная информационная система «Учёт расчетов за проживание в общежитии» должна обеспечивать выполнение функций:</w:t>
       </w:r>
     </w:p>
@@ -118,22 +109,14 @@
           <w:ilvl w:val="0"/>
           <w:numId w:val="6"/>
         </w:numPr>
-        <w:spacing w:before="60" w:after="0"/>
-        <w:ind w:right="360"/>
-        <w:rPr>
-          <w:color w:val="000000"/>
-        </w:rPr>
-      </w:pPr>
-      <w:r>
-        <w:t>Ввод, хранение, поиск и обработку информации об общежитии/</w:t>
-      </w:r>
-      <w:proofErr w:type="spellStart"/>
-      <w:r>
-        <w:t>ях</w:t>
-      </w:r>
-      <w:proofErr w:type="spellEnd"/>
-      <w:r>
-        <w:t>, о людях, живущих там и финансах общежития;</w:t>
+        <w:spacing w:after="0"/>
+        <w:ind w:right="360"/>
+        <w:rPr>
+          <w:color w:val="000000"/>
+        </w:rPr>
+      </w:pPr>
+      <w:r>
+        <w:t>Ввод, хранение, поиск и обработку информации об общежитии/ях, о людях, живущих там и финансах общежития;</w:t>
       </w:r>
     </w:p>
     <w:p>
@@ -180,15 +163,7 @@
         </w:rPr>
       </w:pPr>
       <w:r>
-        <w:t>Формирование отчетов, содержащих все данные о расходах и доходах общежития/</w:t>
-      </w:r>
-      <w:proofErr w:type="spellStart"/>
-      <w:r>
-        <w:t>ий</w:t>
-      </w:r>
-      <w:proofErr w:type="spellEnd"/>
-      <w:r>
-        <w:t>.</w:t>
+        <w:t>Формирование отчетов, содержащих все данные о расходах и доходах общежития/ий.</w:t>
       </w:r>
     </w:p>
     <w:p>
@@ -203,33 +178,51 @@
       <w:bookmarkStart w:id="1" w:name="_uz0e2n6b4r05" w:colFirst="0" w:colLast="0"/>
       <w:bookmarkEnd w:id="1"/>
       <w:r>
-        <w:t>Формирование отчетов для жильцов общежития/</w:t>
-      </w:r>
-      <w:proofErr w:type="spellStart"/>
-      <w:r>
-        <w:t>ий</w:t>
-      </w:r>
-      <w:proofErr w:type="spellEnd"/>
-      <w:r>
-        <w:t>.</w:t>
-      </w:r>
-    </w:p>
-    <w:p>
-      <w:pPr>
-        <w:spacing w:before="360" w:after="360"/>
-        <w:ind w:right="360" w:firstLine="0"/>
-      </w:pPr>
+        <w:t>Формирование отчетов для жильцов общежития/ий.</w:t>
+      </w:r>
       <w:bookmarkStart w:id="2" w:name="_kaqytm786x2h" w:colFirst="0" w:colLast="0"/>
       <w:bookmarkEnd w:id="2"/>
     </w:p>
     <w:p>
       <w:pPr>
-        <w:spacing w:before="360" w:after="360"/>
+        <w:spacing w:after="360"/>
         <w:ind w:right="360" w:firstLine="0"/>
       </w:pPr>
       <w:r>
+        <w:t>Первичная информация для учёта расчетов за проживание в общежитии:</w:t>
+      </w:r>
+    </w:p>
+    <w:p>
+      <w:pPr>
+        <w:numPr>
+          <w:ilvl w:val="0"/>
+          <w:numId w:val="8"/>
+        </w:numPr>
+        <w:spacing w:after="0"/>
+        <w:ind w:right="360"/>
+        <w:rPr>
+          <w:color w:val="000000"/>
+        </w:rPr>
+      </w:pPr>
+      <w:r>
+        <w:t>Учет прибывших, выбывших жильцов – постоянно;</w:t>
+      </w:r>
+    </w:p>
+    <w:p>
+      <w:pPr>
+        <w:numPr>
+          <w:ilvl w:val="0"/>
+          <w:numId w:val="8"/>
+        </w:numPr>
+        <w:spacing w:after="0"/>
+        <w:ind w:right="360"/>
+        <w:rPr>
+          <w:color w:val="000000"/>
+        </w:rPr>
+      </w:pPr>
+      <w:r>
         <w:lastRenderedPageBreak/>
-        <w:t>Первичная информация для учёта расчетов за проживание в общежитии:</w:t>
+        <w:t>Введение журнала коменданта общежития – постоянно;</w:t>
       </w:r>
     </w:p>
     <w:p>
@@ -238,14 +231,14 @@
           <w:ilvl w:val="0"/>
           <w:numId w:val="8"/>
         </w:numPr>
-        <w:spacing w:before="60" w:after="0"/>
-        <w:ind w:right="360"/>
-        <w:rPr>
-          <w:color w:val="000000"/>
-        </w:rPr>
-      </w:pPr>
-      <w:r>
-        <w:t>Учет прибывших, выбывших жильцов – постоянно;</w:t>
+        <w:spacing w:after="0"/>
+        <w:ind w:right="360"/>
+        <w:rPr>
+          <w:color w:val="000000"/>
+        </w:rPr>
+      </w:pPr>
+      <w:r>
+        <w:t>Учет своевременной оплаты сумм – ежемесячно;</w:t>
       </w:r>
     </w:p>
     <w:p>
@@ -261,7 +254,7 @@
         </w:rPr>
       </w:pPr>
       <w:r>
-        <w:t>Введение журнала коменданта общежития – постоянно;</w:t>
+        <w:t>Оперативный учет свободных мест – постоянно, по мере прибытия (выбытия) жильцов;</w:t>
       </w:r>
     </w:p>
     <w:p>
@@ -277,7 +270,7 @@
         </w:rPr>
       </w:pPr>
       <w:r>
-        <w:t>Учет своевременной оплаты сумм – ежемесячно;</w:t>
+        <w:t>Учет прибывших, выбывших жильцов, относительно общежития;</w:t>
       </w:r>
     </w:p>
     <w:p>
@@ -293,7 +286,7 @@
         </w:rPr>
       </w:pPr>
       <w:r>
-        <w:t>Оперативный учет свободных мест – постоянно, по мере прибытия (выбытия) жильцов;</w:t>
+        <w:t>Введение журнала коменданта общежития;</w:t>
       </w:r>
     </w:p>
     <w:p>
@@ -302,38 +295,6 @@
           <w:ilvl w:val="0"/>
           <w:numId w:val="8"/>
         </w:numPr>
-        <w:spacing w:after="0"/>
-        <w:ind w:right="360"/>
-        <w:rPr>
-          <w:color w:val="000000"/>
-        </w:rPr>
-      </w:pPr>
-      <w:r>
-        <w:t>Учет прибывших, выбывших жильцов, относительно общежития;</w:t>
-      </w:r>
-    </w:p>
-    <w:p>
-      <w:pPr>
-        <w:numPr>
-          <w:ilvl w:val="0"/>
-          <w:numId w:val="8"/>
-        </w:numPr>
-        <w:spacing w:after="0"/>
-        <w:ind w:right="360"/>
-        <w:rPr>
-          <w:color w:val="000000"/>
-        </w:rPr>
-      </w:pPr>
-      <w:r>
-        <w:t>Введение журнала коменданта общежития;</w:t>
-      </w:r>
-    </w:p>
-    <w:p>
-      <w:pPr>
-        <w:numPr>
-          <w:ilvl w:val="0"/>
-          <w:numId w:val="8"/>
-        </w:numPr>
         <w:spacing w:after="220"/>
         <w:ind w:right="360"/>
         <w:rPr>
@@ -346,7 +307,7 @@
     </w:p>
     <w:p>
       <w:pPr>
-        <w:spacing w:before="360" w:after="360"/>
+        <w:spacing w:after="360"/>
         <w:ind w:right="360" w:firstLine="0"/>
       </w:pPr>
       <w:r>
@@ -359,7 +320,7 @@
           <w:ilvl w:val="0"/>
           <w:numId w:val="1"/>
         </w:numPr>
-        <w:spacing w:before="60" w:after="0"/>
+        <w:spacing w:after="0"/>
         <w:ind w:right="360"/>
         <w:rPr>
           <w:color w:val="000000"/>
@@ -403,43 +364,50 @@
     </w:p>
     <w:p>
       <w:pPr>
-        <w:spacing w:before="360" w:after="360"/>
+        <w:spacing w:after="0"/>
+        <w:ind w:left="360" w:right="360" w:firstLine="0"/>
+        <w:rPr>
+          <w:color w:val="000000"/>
+        </w:rPr>
+      </w:pPr>
+    </w:p>
+    <w:p>
+      <w:pPr>
+        <w:pStyle w:val="1"/>
+      </w:pPr>
+      <w:r>
+        <w:t>Авторизация</w:t>
+      </w:r>
+    </w:p>
+    <w:p>
+      <w:pPr>
+        <w:spacing w:after="0"/>
+      </w:pPr>
+    </w:p>
+    <w:p>
+      <w:pPr>
+        <w:spacing w:after="360"/>
         <w:ind w:right="360" w:firstLine="0"/>
-        <w:rPr>
-          <w:b/>
-        </w:rPr>
-      </w:pPr>
-      <w:r>
-        <w:rPr>
-          <w:b/>
-        </w:rPr>
-        <w:t>Авторизация</w:t>
-      </w:r>
-    </w:p>
-    <w:p>
-      <w:pPr>
-        <w:spacing w:before="360" w:after="360"/>
+      </w:pPr>
+      <w:r>
+        <w:t>Разрабатываемая система будет иметь модульную структуру, доступ к модулям будет зависеть от роли пользователя. Доступ возможен только для авторизованных пользователей.</w:t>
+      </w:r>
+    </w:p>
+    <w:p>
+      <w:pPr>
+        <w:spacing w:after="360"/>
         <w:ind w:right="360" w:firstLine="0"/>
       </w:pPr>
       <w:r>
-        <w:t>Разрабатываемая система будет иметь модульную структуру, доступ к модулям будет зависеть от роли пользователя. Доступ возможен только для авторизованных пользователей.</w:t>
-      </w:r>
-    </w:p>
-    <w:p>
-      <w:pPr>
-        <w:spacing w:before="360" w:after="360"/>
+        <w:t>Доступ к системе имеют только сотрудники: Администратор и Комендант. У каждого сотрудника есть логин и пароль, по которым и разграничиваются права доступа.</w:t>
+      </w:r>
+    </w:p>
+    <w:p>
+      <w:pPr>
+        <w:spacing w:after="360"/>
         <w:ind w:right="360" w:firstLine="0"/>
       </w:pPr>
       <w:r>
-        <w:t>Доступ к системе имеют только сотрудники: Администратор и Комендант. У каждого сотрудника есть логин и пароль, по которым и разграничиваются права доступа.</w:t>
-      </w:r>
-    </w:p>
-    <w:p>
-      <w:pPr>
-        <w:spacing w:before="360" w:after="360"/>
-        <w:ind w:right="360" w:firstLine="0"/>
-      </w:pPr>
-      <w:r>
         <w:t>Алгоритм авторизации:</w:t>
       </w:r>
     </w:p>
@@ -449,7 +417,7 @@
           <w:ilvl w:val="0"/>
           <w:numId w:val="7"/>
         </w:numPr>
-        <w:spacing w:before="60" w:after="0"/>
+        <w:spacing w:after="0"/>
         <w:ind w:right="360"/>
         <w:rPr>
           <w:color w:val="000000"/>
@@ -494,7 +462,7 @@
     </w:p>
     <w:p>
       <w:pPr>
-        <w:spacing w:before="360" w:after="360"/>
+        <w:spacing w:after="360"/>
         <w:ind w:right="360" w:firstLine="0"/>
       </w:pPr>
       <w:r>
@@ -507,7 +475,7 @@
           <w:ilvl w:val="0"/>
           <w:numId w:val="2"/>
         </w:numPr>
-        <w:spacing w:before="60" w:after="0"/>
+        <w:spacing w:after="0"/>
         <w:ind w:right="360"/>
         <w:rPr>
           <w:color w:val="000000"/>
@@ -530,7 +498,75 @@
         </w:rPr>
       </w:pPr>
       <w:r>
-        <w:t>При вводе логина сотрудника и нажатию Enter происходит проверка логина сотрудника. Если логин сотрудника есть в базе данных, то поле для ввода пароля становится активным и в нем установлен курсор. Если логин сотрудника в базе отсутствует, появляется сообщение об ошибке, говорящем что данный логин не найден.</w:t>
+        <w:t>При вводе логина сотрудника и нажатию</w:t>
+      </w:r>
+      <w:r>
+        <w:t xml:space="preserve"> на</w:t>
+      </w:r>
+      <w:r>
+        <w:t xml:space="preserve"> Enter</w:t>
+      </w:r>
+      <w:r>
+        <w:t xml:space="preserve"> </w:t>
+      </w:r>
+      <w:r>
+        <w:t xml:space="preserve">или кнопки </w:t>
+      </w:r>
+      <w:r>
+        <w:rPr>
+          <w:noProof/>
+        </w:rPr>
+        <w:drawing>
+          <wp:inline distT="0" distB="0" distL="0" distR="0" wp14:anchorId="19C39676" wp14:editId="6558EE11">
+            <wp:extent cx="238125" cy="238125"/>
+            <wp:effectExtent l="0" t="0" r="9525" b="9525"/>
+            <wp:docPr id="1" name="Рисунок 1"/>
+            <wp:cNvGraphicFramePr>
+              <a:graphicFrameLocks xmlns:a="http://schemas.openxmlformats.org/drawingml/2006/main" noChangeAspect="1"/>
+            </wp:cNvGraphicFramePr>
+            <a:graphic xmlns:a="http://schemas.openxmlformats.org/drawingml/2006/main">
+              <a:graphicData uri="http://schemas.openxmlformats.org/drawingml/2006/picture">
+                <pic:pic xmlns:pic="http://schemas.openxmlformats.org/drawingml/2006/picture">
+                  <pic:nvPicPr>
+                    <pic:cNvPr id="0" name="Picture 1"/>
+                    <pic:cNvPicPr>
+                      <a:picLocks noChangeAspect="1" noChangeArrowheads="1"/>
+                    </pic:cNvPicPr>
+                  </pic:nvPicPr>
+                  <pic:blipFill>
+                    <a:blip r:embed="rId8">
+                      <a:extLst>
+                        <a:ext uri="{28A0092B-C50C-407E-A947-70E740481C1C}">
+                          <a14:useLocalDpi xmlns:a14="http://schemas.microsoft.com/office/drawing/2010/main" val="0"/>
+                        </a:ext>
+                      </a:extLst>
+                    </a:blip>
+                    <a:srcRect/>
+                    <a:stretch>
+                      <a:fillRect/>
+                    </a:stretch>
+                  </pic:blipFill>
+                  <pic:spPr bwMode="auto">
+                    <a:xfrm>
+                      <a:off x="0" y="0"/>
+                      <a:ext cx="238125" cy="238125"/>
+                    </a:xfrm>
+                    <a:prstGeom prst="rect">
+                      <a:avLst/>
+                    </a:prstGeom>
+                    <a:noFill/>
+                    <a:ln>
+                      <a:noFill/>
+                    </a:ln>
+                  </pic:spPr>
+                </pic:pic>
+              </a:graphicData>
+            </a:graphic>
+          </wp:inline>
+        </w:drawing>
+      </w:r>
+      <w:r>
+        <w:t xml:space="preserve"> происходит проверка логина сотрудника. Если логин сотрудника есть в базе данных, то поле для ввода пароля становится активным и в нем установлен курсор. Если логин сотрудника в базе отсутствует, появляется сообщение об ошибке, говорящем что данный логин не найден.</w:t>
       </w:r>
     </w:p>
     <w:p>
@@ -546,7 +582,72 @@
         </w:rPr>
       </w:pPr>
       <w:r>
-        <w:t>После ввода пароля по нажатию на Enter открывается модальное окно со сгенерированным кодом доступа (4 цифры).</w:t>
+        <w:t xml:space="preserve">После ввода пароля по нажатию на Enter </w:t>
+      </w:r>
+      <w:r>
+        <w:t xml:space="preserve"> или </w:t>
+      </w:r>
+      <w:r>
+        <w:t xml:space="preserve">кнопки </w:t>
+      </w:r>
+      <w:r>
+        <w:rPr>
+          <w:noProof/>
+        </w:rPr>
+        <w:drawing>
+          <wp:inline distT="0" distB="0" distL="0" distR="0" wp14:anchorId="420541A7" wp14:editId="5EB47184">
+            <wp:extent cx="238125" cy="238125"/>
+            <wp:effectExtent l="0" t="0" r="9525" b="9525"/>
+            <wp:docPr id="2" name="Рисунок 2"/>
+            <wp:cNvGraphicFramePr>
+              <a:graphicFrameLocks xmlns:a="http://schemas.openxmlformats.org/drawingml/2006/main" noChangeAspect="1"/>
+            </wp:cNvGraphicFramePr>
+            <a:graphic xmlns:a="http://schemas.openxmlformats.org/drawingml/2006/main">
+              <a:graphicData uri="http://schemas.openxmlformats.org/drawingml/2006/picture">
+                <pic:pic xmlns:pic="http://schemas.openxmlformats.org/drawingml/2006/picture">
+                  <pic:nvPicPr>
+                    <pic:cNvPr id="0" name="Picture 1"/>
+                    <pic:cNvPicPr>
+                      <a:picLocks noChangeAspect="1" noChangeArrowheads="1"/>
+                    </pic:cNvPicPr>
+                  </pic:nvPicPr>
+                  <pic:blipFill>
+                    <a:blip r:embed="rId8">
+                      <a:extLst>
+                        <a:ext uri="{28A0092B-C50C-407E-A947-70E740481C1C}">
+                          <a14:useLocalDpi xmlns:a14="http://schemas.microsoft.com/office/drawing/2010/main" val="0"/>
+                        </a:ext>
+                      </a:extLst>
+                    </a:blip>
+                    <a:srcRect/>
+                    <a:stretch>
+                      <a:fillRect/>
+                    </a:stretch>
+                  </pic:blipFill>
+                  <pic:spPr bwMode="auto">
+                    <a:xfrm>
+                      <a:off x="0" y="0"/>
+                      <a:ext cx="238125" cy="238125"/>
+                    </a:xfrm>
+                    <a:prstGeom prst="rect">
+                      <a:avLst/>
+                    </a:prstGeom>
+                    <a:noFill/>
+                    <a:ln>
+                      <a:noFill/>
+                    </a:ln>
+                  </pic:spPr>
+                </pic:pic>
+              </a:graphicData>
+            </a:graphic>
+          </wp:inline>
+        </w:drawing>
+      </w:r>
+      <w:r>
+        <w:t xml:space="preserve"> </w:t>
+      </w:r>
+      <w:r>
+        <w:t>открывается модальное окно со сгенерированным кодом доступа (4 цифры).</w:t>
       </w:r>
     </w:p>
     <w:p>
@@ -631,38 +732,22 @@
     </w:p>
     <w:p>
       <w:pPr>
-        <w:spacing w:before="360" w:after="360"/>
+        <w:spacing w:after="360"/>
         <w:ind w:right="360" w:firstLine="0"/>
         <w:rPr>
           <w:b/>
         </w:rPr>
       </w:pPr>
       <w:bookmarkStart w:id="3" w:name="_988as8nh62r2" w:colFirst="0" w:colLast="0"/>
+      <w:bookmarkStart w:id="4" w:name="_lotfsgeph2h1" w:colFirst="0" w:colLast="0"/>
       <w:bookmarkEnd w:id="3"/>
-    </w:p>
-    <w:p>
-      <w:pPr>
-        <w:spacing w:before="360" w:after="360"/>
-        <w:ind w:right="360" w:firstLine="0"/>
-        <w:rPr>
-          <w:b/>
-        </w:rPr>
-      </w:pPr>
-      <w:bookmarkStart w:id="4" w:name="_lotfsgeph2h1" w:colFirst="0" w:colLast="0"/>
       <w:bookmarkEnd w:id="4"/>
     </w:p>
     <w:p>
       <w:pPr>
-        <w:spacing w:before="360" w:after="360"/>
-        <w:ind w:right="360" w:firstLine="0"/>
-        <w:rPr>
-          <w:b/>
-        </w:rPr>
-      </w:pPr>
-      <w:r>
-        <w:rPr>
-          <w:b/>
-        </w:rPr>
+        <w:pStyle w:val="1"/>
+      </w:pPr>
+      <w:r>
         <w:lastRenderedPageBreak/>
         <w:t>Разграничение прав доступа</w:t>
       </w:r>
@@ -671,6 +756,15 @@
       <w:pPr>
         <w:spacing w:after="0"/>
         <w:ind w:right="360" w:firstLine="0"/>
+        <w:rPr>
+          <w:b/>
+        </w:rPr>
+      </w:pPr>
+    </w:p>
+    <w:p>
+      <w:pPr>
+        <w:spacing w:after="0"/>
+        <w:ind w:right="360" w:firstLine="0"/>
       </w:pPr>
       <w:bookmarkStart w:id="5" w:name="_y9byvcy5vd7i" w:colFirst="0" w:colLast="0"/>
       <w:bookmarkEnd w:id="5"/>
@@ -824,7 +918,7 @@
     </w:p>
     <w:p>
       <w:pPr>
-        <w:spacing w:before="120" w:after="0"/>
+        <w:spacing w:after="0"/>
         <w:ind w:right="360" w:firstLine="720"/>
       </w:pPr>
       <w:bookmarkStart w:id="6" w:name="_vxe540wysu13" w:colFirst="0" w:colLast="0"/>
@@ -836,18 +930,21 @@
     <w:p>
       <w:pPr>
         <w:spacing w:after="0"/>
-        <w:ind w:right="360" w:firstLine="0"/>
-        <w:rPr>
-          <w:b/>
-        </w:rPr>
-      </w:pPr>
-      <w:r>
-        <w:rPr>
-          <w:b/>
-        </w:rPr>
-        <w:t>Требования к надежности</w:t>
-      </w:r>
-    </w:p>
+        <w:ind w:right="360" w:firstLine="720"/>
+      </w:pPr>
+    </w:p>
+    <w:p>
+      <w:pPr>
+        <w:pStyle w:val="1"/>
+      </w:pPr>
+      <w:r>
+        <w:t xml:space="preserve">Требования к </w:t>
+      </w:r>
+      <w:r>
+        <w:t>надежности</w:t>
+      </w:r>
+    </w:p>
+    <w:p/>
     <w:p>
       <w:pPr>
         <w:spacing w:after="0"/>
@@ -865,7 +962,7 @@
           <w:ilvl w:val="0"/>
           <w:numId w:val="4"/>
         </w:numPr>
-        <w:spacing w:before="60" w:after="0"/>
+        <w:spacing w:after="0"/>
         <w:ind w:right="360"/>
         <w:rPr>
           <w:color w:val="000000"/>
@@ -978,49 +1075,57 @@
     </w:p>
     <w:p>
       <w:pPr>
-        <w:spacing w:after="220"/>
-        <w:ind w:right="360"/>
-        <w:rPr>
-          <w:color w:val="000000"/>
-        </w:rPr>
-      </w:pPr>
-    </w:p>
-    <w:p>
-      <w:pPr>
-        <w:spacing w:after="220"/>
-        <w:ind w:right="360"/>
-        <w:rPr>
-          <w:color w:val="000000"/>
-        </w:rPr>
-      </w:pPr>
-    </w:p>
-    <w:p>
-      <w:pPr>
-        <w:spacing w:before="360" w:after="360"/>
-        <w:ind w:right="360" w:firstLine="0"/>
-        <w:rPr>
-          <w:b/>
-        </w:rPr>
+        <w:pStyle w:val="1"/>
       </w:pPr>
       <w:bookmarkStart w:id="9" w:name="_ajldv2qwya0j" w:colFirst="0" w:colLast="0"/>
       <w:bookmarkEnd w:id="9"/>
       <w:r>
-        <w:rPr>
-          <w:b/>
-        </w:rPr>
         <w:lastRenderedPageBreak/>
-        <w:t>Требования к составу и параметрам технических средств</w:t>
-      </w:r>
-    </w:p>
-    <w:p>
-      <w:pPr>
-        <w:spacing w:before="360" w:after="360"/>
+        <w:t xml:space="preserve">Требования к составу и </w:t>
+      </w:r>
+      <w:r>
+        <w:t>параметрам</w:t>
+      </w:r>
+      <w:r>
+        <w:t xml:space="preserve"> технических средств</w:t>
+      </w:r>
+    </w:p>
+    <w:p/>
+    <w:p>
+      <w:pPr>
+        <w:spacing w:after="360"/>
         <w:ind w:right="360" w:firstLine="720"/>
       </w:pPr>
       <w:bookmarkStart w:id="10" w:name="_3ufg938frkgy" w:colFirst="0" w:colLast="0"/>
       <w:bookmarkEnd w:id="10"/>
       <w:r>
-        <w:t>Системные требования для работы программного продукта должны быть следующими: тактовая частота процессора -2 400 Гц; объем оперативной памяти 256 Мб; объем свободного дискового пространства 50 Мб; разрешение монитора 1366×768; наличие устройства чтения носителя флэш-памяти.</w:t>
+        <w:t xml:space="preserve">Системные требования для работы программного продукта должны быть следующими: тактовая частота процессора -2 400 Гц; объем оперативной памяти </w:t>
+      </w:r>
+      <w:r>
+        <w:t xml:space="preserve">778 </w:t>
+      </w:r>
+      <w:r>
+        <w:t xml:space="preserve">Мб; объем свободного дискового пространства </w:t>
+      </w:r>
+      <w:r>
+        <w:t xml:space="preserve">900 </w:t>
+      </w:r>
+      <w:r>
+        <w:t>Мб; разрешение монитора 1366×768; наличие устройства чтения носителя флэш-памяти.</w:t>
+      </w:r>
+    </w:p>
+    <w:p>
+      <w:pPr>
+        <w:pStyle w:val="1"/>
+      </w:pPr>
+      <w:r>
+        <w:t xml:space="preserve">Требования к </w:t>
+      </w:r>
+      <w:r>
+        <w:t>информационной</w:t>
+      </w:r>
+      <w:r>
+        <w:t xml:space="preserve"> и программной совместимости</w:t>
       </w:r>
     </w:p>
     <w:p>
@@ -1031,109 +1136,127 @@
           <w:b/>
         </w:rPr>
       </w:pPr>
-      <w:r>
+    </w:p>
+    <w:p>
+      <w:pPr>
+        <w:spacing w:after="0"/>
+        <w:ind w:firstLine="720"/>
+      </w:pPr>
+      <w:r>
+        <w:t>Программа должна работать в операционных системах Windows 7/10. Все формируемые отчеты должны иметь возможность экспортирования в редактор электронных таблиц MS Office Excel 2016</w:t>
+      </w:r>
+      <w:r>
+        <w:t>/2022</w:t>
+      </w:r>
+      <w:r>
+        <w:t>.</w:t>
+      </w:r>
+    </w:p>
+    <w:p>
+      <w:pPr>
+        <w:spacing w:after="0"/>
+        <w:ind w:firstLine="720"/>
+      </w:pPr>
+    </w:p>
+    <w:p>
+      <w:pPr>
+        <w:pStyle w:val="1"/>
+      </w:pPr>
+      <w:r>
+        <w:t xml:space="preserve">Требования к </w:t>
+      </w:r>
+      <w:r>
+        <w:t>транспортированию</w:t>
+      </w:r>
+      <w:r>
+        <w:t xml:space="preserve"> и хранению</w:t>
+      </w:r>
+    </w:p>
+    <w:p/>
+    <w:p>
+      <w:pPr>
+        <w:spacing w:after="0"/>
+        <w:ind w:firstLine="720"/>
+      </w:pPr>
+      <w:r>
+        <w:t>Программа поставляется на переносном носителе флэш-памяти.</w:t>
+      </w:r>
+    </w:p>
+    <w:p>
+      <w:pPr>
+        <w:spacing w:after="0"/>
+        <w:ind w:firstLine="708"/>
+      </w:pPr>
+      <w:r>
+        <w:t>Программная документация поставляется в электронном и печатном виде.</w:t>
+      </w:r>
+    </w:p>
+    <w:p>
+      <w:pPr>
+        <w:spacing w:after="0"/>
+        <w:ind w:firstLine="708"/>
+      </w:pPr>
+    </w:p>
+    <w:p>
+      <w:pPr>
+        <w:pStyle w:val="1"/>
+      </w:pPr>
+      <w:r>
+        <w:t>Специальные требования</w:t>
+      </w:r>
+    </w:p>
+    <w:p/>
+    <w:p>
+      <w:pPr>
+        <w:spacing w:after="0"/>
+      </w:pPr>
+      <w:r>
+        <w:t xml:space="preserve">Программное обеспечение должно иметь дружественный интерфейс, рассчитанный на пользователя средней квалификации (с точки зрения компьютерной грамотности). Ввиду объемности проекта задачи предполагается решать поэтапно. При этом модули программного обеспечения (ПО), созданные в разное время, должны предполагать возможность наращивания системы и быть совместимы друг с другом; </w:t>
+      </w:r>
+      <w:r>
+        <w:lastRenderedPageBreak/>
+        <w:t>поэтому документация на принятое эксплуатационное ПО должна содержать полную информацию, необходимую для работы с ним программистов. Язык программирования определяется выбором исполнителя, при этом он должен обеспечивать возможность интеграции программного обеспечения с пакетом MS Office 20</w:t>
+      </w:r>
+      <w:r>
+        <w:t>16</w:t>
+      </w:r>
+      <w:r>
+        <w:t>/20</w:t>
+      </w:r>
+      <w:r>
+        <w:t>22</w:t>
+      </w:r>
+      <w:r>
+        <w:t>.</w:t>
+      </w:r>
+    </w:p>
+    <w:p>
+      <w:pPr>
+        <w:spacing w:after="0"/>
+        <w:ind w:firstLine="0"/>
         <w:rPr>
           <w:b/>
         </w:rPr>
-        <w:t>Требования к информационной и программной совместимости</w:t>
-      </w:r>
-    </w:p>
-    <w:p>
-      <w:pPr>
-        <w:spacing w:after="0"/>
-        <w:ind w:firstLine="720"/>
-      </w:pPr>
-      <w:r>
-        <w:t>Программа должна работать в операционных системах Windows 7/10. Все формируемые отчеты должны иметь возможность экспортирования в редактор электронных таблиц MS Office Excel 2007/2016.</w:t>
-      </w:r>
-    </w:p>
+      </w:pPr>
+    </w:p>
+    <w:p>
+      <w:pPr>
+        <w:pStyle w:val="1"/>
+      </w:pPr>
+      <w:r>
+        <w:t xml:space="preserve">Требования к программной </w:t>
+      </w:r>
+      <w:r>
+        <w:t>документации</w:t>
+      </w:r>
+    </w:p>
+    <w:p/>
     <w:p>
       <w:pPr>
         <w:spacing w:after="0"/>
         <w:ind w:firstLine="0"/>
-        <w:rPr>
-          <w:b/>
-        </w:rPr>
-      </w:pPr>
-      <w:r>
-        <w:rPr>
-          <w:b/>
-        </w:rPr>
-        <w:t>Требования к транспортированию и хранению</w:t>
-      </w:r>
-    </w:p>
-    <w:p>
-      <w:pPr>
-        <w:spacing w:after="0"/>
-        <w:ind w:firstLine="720"/>
-      </w:pPr>
-      <w:r>
-        <w:t>Программа поставляется на переносном носителе флэш-памяти.</w:t>
-      </w:r>
-    </w:p>
-    <w:p>
-      <w:pPr>
-        <w:spacing w:after="0"/>
-        <w:ind w:firstLine="708"/>
-      </w:pPr>
-      <w:r>
-        <w:t>Программная документация поставляется в электронном и печатном виде.</w:t>
-      </w:r>
-    </w:p>
-    <w:p>
-      <w:pPr>
-        <w:spacing w:after="0"/>
-        <w:ind w:firstLine="0"/>
-        <w:rPr>
-          <w:b/>
-        </w:rPr>
-      </w:pPr>
-      <w:r>
-        <w:rPr>
-          <w:b/>
-        </w:rPr>
-        <w:t>Специальные требования</w:t>
-      </w:r>
-    </w:p>
-    <w:p>
-      <w:pPr>
-        <w:spacing w:after="0"/>
-      </w:pPr>
-      <w:r>
-        <w:t>Программное обеспечение должно иметь дружественный интерфейс, рассчитанный на пользователя средней квалификации (с точки зрения компьютерной грамотности). Ввиду объемности проекта задачи предполагается решать поэтапно. При этом модули программного обеспечения (ПО), созданные в разное время, должны предполагать возможность наращивания системы и быть совместимы друг с другом; поэтому документация на принятое эксплуатационное ПО должна содержать полную информацию, необходимую для работы с ним программистов. Язык программирования определяется выбором исполнителя, при этом он должен обеспечивать возможность интеграции программного обеспечения с пакетом MS Office 2007/2016.</w:t>
-      </w:r>
-    </w:p>
-    <w:p>
-      <w:pPr>
-        <w:spacing w:after="0"/>
-        <w:ind w:firstLine="0"/>
-        <w:rPr>
-          <w:b/>
-        </w:rPr>
-      </w:pPr>
-    </w:p>
-    <w:p>
-      <w:pPr>
-        <w:spacing w:after="0"/>
-        <w:ind w:firstLine="0"/>
-        <w:rPr>
-          <w:b/>
-        </w:rPr>
-      </w:pPr>
-      <w:r>
-        <w:rPr>
-          <w:b/>
-        </w:rPr>
-        <w:t>Требования к программной документации</w:t>
-      </w:r>
-    </w:p>
-    <w:p>
-      <w:pPr>
-        <w:spacing w:after="0"/>
-        <w:ind w:firstLine="0"/>
-      </w:pPr>
-      <w:r>
-        <w:lastRenderedPageBreak/>
+      </w:pPr>
+      <w:r>
         <w:t xml:space="preserve">В ходе разработки программы должны быть подготовлены: </w:t>
       </w:r>
     </w:p>
@@ -1220,16 +1343,17 @@
       <w:bookmarkStart w:id="11" w:name="_gjdgxs" w:colFirst="0" w:colLast="0"/>
       <w:bookmarkEnd w:id="11"/>
       <w:r>
+        <w:lastRenderedPageBreak/>
         <w:t>Экономический эффект от внедрения автоматизированной информационной системы «Учёт расчетов за проживание в общежитии» ожидается за счет сокращения времени на выполняемые бухгалтерии операции, исключения ошибок при формировании отчетов, увеличения времени на анализ хозяйственной деятельности и т. д.</w:t>
       </w:r>
       <w:bookmarkStart w:id="12" w:name="_30j0zll" w:colFirst="0" w:colLast="0"/>
       <w:bookmarkEnd w:id="12"/>
     </w:p>
     <w:sectPr>
-      <w:headerReference w:type="default" r:id="rId8"/>
-      <w:footerReference w:type="even" r:id="rId9"/>
-      <w:footerReference w:type="default" r:id="rId10"/>
-      <w:headerReference w:type="first" r:id="rId11"/>
+      <w:headerReference w:type="default" r:id="rId9"/>
+      <w:footerReference w:type="even" r:id="rId10"/>
+      <w:footerReference w:type="default" r:id="rId11"/>
+      <w:headerReference w:type="first" r:id="rId12"/>
       <w:pgSz w:w="11906" w:h="16838"/>
       <w:pgMar w:top="1134" w:right="850" w:bottom="1134" w:left="1701" w:header="709" w:footer="709" w:gutter="0"/>
       <w:cols w:space="708"/>
@@ -2660,6 +2784,7 @@
     <w:lsdException w:name="HTML Sample" w:semiHidden="1" w:unhideWhenUsed="1"/>
     <w:lsdException w:name="HTML Typewriter" w:semiHidden="1" w:unhideWhenUsed="1"/>
     <w:lsdException w:name="HTML Variable" w:semiHidden="1" w:unhideWhenUsed="1"/>
+    <w:lsdException w:name="Normal Table" w:semiHidden="1" w:unhideWhenUsed="1"/>
     <w:lsdException w:name="annotation subject" w:semiHidden="1" w:unhideWhenUsed="1"/>
     <w:lsdException w:name="No List" w:semiHidden="1" w:unhideWhenUsed="1"/>
     <w:lsdException w:name="Outline List 1" w:semiHidden="1" w:unhideWhenUsed="1"/>
@@ -2706,8 +2831,10 @@
     <w:lsdException w:name="Table Subtle 2" w:semiHidden="1" w:unhideWhenUsed="1"/>
     <w:lsdException w:name="Table Web 1" w:semiHidden="1" w:unhideWhenUsed="1"/>
     <w:lsdException w:name="Table Web 2" w:semiHidden="1" w:unhideWhenUsed="1"/>
+    <w:lsdException w:name="Table Web 3" w:semiHidden="1" w:unhideWhenUsed="1"/>
     <w:lsdException w:name="Balloon Text" w:semiHidden="1" w:unhideWhenUsed="1"/>
     <w:lsdException w:name="Table Grid" w:uiPriority="59"/>
+    <w:lsdException w:name="Table Theme" w:semiHidden="1" w:unhideWhenUsed="1"/>
     <w:lsdException w:name="Placeholder Text" w:semiHidden="1"/>
     <w:lsdException w:name="No Spacing" w:uiPriority="1" w:qFormat="1"/>
     <w:lsdException w:name="Light Shading" w:uiPriority="60"/>
@@ -2952,7 +3079,7 @@
     <w:link w:val="10"/>
     <w:uiPriority w:val="9"/>
     <w:qFormat/>
-    <w:rsid w:val="004928B0"/>
+    <w:rsid w:val="00886B38"/>
     <w:pPr>
       <w:keepNext/>
       <w:keepLines/>
@@ -3091,10 +3218,27 @@
     <w:basedOn w:val="a0"/>
     <w:link w:val="1"/>
     <w:uiPriority w:val="9"/>
-    <w:rsid w:val="004928B0"/>
+    <w:rsid w:val="00886B38"/>
     <w:rPr>
       <w:rFonts w:ascii="Times New Roman" w:eastAsia="Times New Roman" w:hAnsi="Times New Roman" w:cs="Times New Roman"/>
       <w:b/>
+      <w:sz w:val="28"/>
+      <w:szCs w:val="28"/>
+      <w:lang w:eastAsia="ru-RU"/>
+    </w:rPr>
+  </w:style>
+  <w:style w:type="paragraph" w:styleId="aa">
+    <w:name w:val="No Spacing"/>
+    <w:uiPriority w:val="1"/>
+    <w:qFormat/>
+    <w:rsid w:val="00886B38"/>
+    <w:pPr>
+      <w:spacing w:after="0" w:line="240" w:lineRule="auto"/>
+      <w:ind w:firstLine="709"/>
+      <w:jc w:val="both"/>
+    </w:pPr>
+    <w:rPr>
+      <w:rFonts w:ascii="Times New Roman" w:eastAsia="Times New Roman" w:hAnsi="Times New Roman" w:cs="Times New Roman"/>
       <w:sz w:val="28"/>
       <w:szCs w:val="28"/>
       <w:lang w:eastAsia="ru-RU"/>

</xml_diff>

<commit_message>
off no need files
</commit_message>
<xml_diff>
--- a/документы/КП Техническое задание Ефремова.docx
+++ b/документы/КП Техническое задание Ефремова.docx
@@ -35,6 +35,7 @@
         <w:t>требования</w:t>
       </w:r>
     </w:p>
+    <w:p/>
     <w:p>
       <w:pPr>
         <w:spacing w:after="360"/>
@@ -77,6 +78,9 @@
     <w:p>
       <w:pPr>
         <w:pStyle w:val="1"/>
+        <w:rPr>
+          <w:lang w:val="en-US"/>
+        </w:rPr>
       </w:pPr>
       <w:r>
         <w:t xml:space="preserve">Требования к </w:t>
@@ -116,7 +120,15 @@
         </w:rPr>
       </w:pPr>
       <w:r>
-        <w:t>Ввод, хранение, поиск и обработку информации об общежитии/ях, о людях, живущих там и финансах общежития;</w:t>
+        <w:t>Ввод, хранение, поиск и обработку информации об общежитии/</w:t>
+      </w:r>
+      <w:proofErr w:type="spellStart"/>
+      <w:r>
+        <w:t>ях</w:t>
+      </w:r>
+      <w:proofErr w:type="spellEnd"/>
+      <w:r>
+        <w:t>, о людях, живущих там и финансах общежития;</w:t>
       </w:r>
     </w:p>
     <w:p>
@@ -163,7 +175,15 @@
         </w:rPr>
       </w:pPr>
       <w:r>
-        <w:t>Формирование отчетов, содержащих все данные о расходах и доходах общежития/ий.</w:t>
+        <w:t>Формирование отчетов, содержащих все данные о расходах и доходах общежития/</w:t>
+      </w:r>
+      <w:proofErr w:type="spellStart"/>
+      <w:r>
+        <w:t>ий</w:t>
+      </w:r>
+      <w:proofErr w:type="spellEnd"/>
+      <w:r>
+        <w:t>.</w:t>
       </w:r>
     </w:p>
     <w:p>
@@ -178,7 +198,15 @@
       <w:bookmarkStart w:id="1" w:name="_uz0e2n6b4r05" w:colFirst="0" w:colLast="0"/>
       <w:bookmarkEnd w:id="1"/>
       <w:r>
-        <w:t>Формирование отчетов для жильцов общежития/ий.</w:t>
+        <w:t>Формирование отчетов для жильцов общежития/</w:t>
+      </w:r>
+      <w:proofErr w:type="spellStart"/>
+      <w:r>
+        <w:t>ий</w:t>
+      </w:r>
+      <w:proofErr w:type="spellEnd"/>
+      <w:r>
+        <w:t>.</w:t>
       </w:r>
       <w:bookmarkStart w:id="2" w:name="_kaqytm786x2h" w:colFirst="0" w:colLast="0"/>
       <w:bookmarkEnd w:id="2"/>
@@ -205,6 +233,7 @@
         </w:rPr>
       </w:pPr>
       <w:r>
+        <w:lastRenderedPageBreak/>
         <w:t>Учет прибывших, выбывших жильцов – постоянно;</w:t>
       </w:r>
     </w:p>
@@ -221,7 +250,6 @@
         </w:rPr>
       </w:pPr>
       <w:r>
-        <w:lastRenderedPageBreak/>
         <w:t>Введение журнала коменданта общежития – постоянно;</w:t>
       </w:r>
     </w:p>
@@ -582,13 +610,18 @@
         </w:rPr>
       </w:pPr>
       <w:r>
-        <w:t xml:space="preserve">После ввода пароля по нажатию на Enter </w:t>
-      </w:r>
-      <w:r>
-        <w:t xml:space="preserve"> или </w:t>
-      </w:r>
-      <w:r>
-        <w:t xml:space="preserve">кнопки </w:t>
+        <w:t xml:space="preserve">После ввода пароля по нажатию на </w:t>
+      </w:r>
+      <w:proofErr w:type="gramStart"/>
+      <w:r>
+        <w:t xml:space="preserve">Enter </w:t>
+      </w:r>
+      <w:r>
+        <w:t xml:space="preserve"> или</w:t>
+      </w:r>
+      <w:proofErr w:type="gramEnd"/>
+      <w:r>
+        <w:t xml:space="preserve"> кнопки </w:t>
       </w:r>
       <w:r>
         <w:rPr>

</xml_diff>